<commit_message>
need working on the contractMaker
</commit_message>
<xml_diff>
--- a/storage/contractTemplates/5cb05af4db50c.docx
+++ b/storage/contractTemplates/5cb05af4db50c.docx
@@ -43,7 +43,7 @@
           <w:sz w:val="24"/>
           <w:szCs w:val="24"/>
         </w:rPr>
-        <w:t xml:space="preserve">                                             合同编号：${</w:t>
+        <w:t xml:space="preserve">                                 合同编号：${</w:t>
       </w:r>
       <w:r>
         <w:rPr>
@@ -167,7 +167,7 @@
           <w:u w:val="single"/>
           <w:lang w:val="en-US" w:eastAsia="zh-CN"/>
         </w:rPr>
-        <w:t xml:space="preserve"> - ${order_company_tax_ref}</w:t>
+        <w:t>${order_company_tax_ref}</w:t>
       </w:r>
       <w:r>
         <w:rPr>
@@ -230,8 +230,6 @@
         </w:rPr>
         <w:t>firm_name</w:t>
       </w:r>
-      <w:bookmarkStart w:id="0" w:name="_GoBack"/>
-      <w:bookmarkEnd w:id="0"/>
       <w:r>
         <w:rPr>
           <w:rFonts w:hint="eastAsia" w:ascii="宋体" w:hAnsi="宋体"/>
@@ -425,6 +423,8 @@
         </w:rPr>
         <w:tab/>
       </w:r>
+      <w:bookmarkStart w:id="0" w:name="_GoBack"/>
+      <w:bookmarkEnd w:id="0"/>
     </w:p>
     <w:p>
       <w:pPr>
@@ -444,17 +444,7 @@
           <w:sz w:val="24"/>
           <w:szCs w:val="24"/>
         </w:rPr>
-        <w:t xml:space="preserve">1、以上委托代理事项所需费用总计：￥ </w:t>
-      </w:r>
-      <w:r>
-        <w:rPr>
-          <w:rFonts w:hint="eastAsia" w:ascii="宋体" w:hAnsi="宋体"/>
-          <w:color w:val="000000"/>
-          <w:sz w:val="24"/>
-          <w:szCs w:val="24"/>
-          <w:u w:val="single"/>
-        </w:rPr>
-        <w:t xml:space="preserve"> </w:t>
+        <w:t>1、以上委托代理事项所需费用总计：￥</w:t>
       </w:r>
       <w:r>
         <w:rPr>
@@ -465,7 +455,7 @@
           <w:u w:val="single"/>
           <w:lang w:val="en-US" w:eastAsia="zh-CN"/>
         </w:rPr>
-        <w:t xml:space="preserve">  ${</w:t>
+        <w:t>${</w:t>
       </w:r>
       <w:r>
         <w:rPr>
@@ -487,36 +477,16 @@
           <w:u w:val="single"/>
           <w:lang w:val="en-US" w:eastAsia="zh-CN"/>
         </w:rPr>
-        <w:t xml:space="preserve">}  </w:t>
-      </w:r>
-      <w:r>
-        <w:rPr>
-          <w:rFonts w:hint="eastAsia" w:ascii="宋体" w:hAnsi="宋体"/>
-          <w:color w:val="000000"/>
-          <w:sz w:val="24"/>
-          <w:szCs w:val="24"/>
-          <w:u w:val="single"/>
-        </w:rPr>
-        <w:t xml:space="preserve"> </w:t>
-      </w:r>
-      <w:r>
-        <w:rPr>
-          <w:rFonts w:hint="eastAsia" w:ascii="宋体" w:hAnsi="宋体"/>
-          <w:color w:val="000000"/>
-          <w:sz w:val="24"/>
-          <w:szCs w:val="24"/>
-        </w:rPr>
-        <w:t xml:space="preserve"> 元整（大写人民币</w:t>
-      </w:r>
-      <w:r>
-        <w:rPr>
-          <w:rFonts w:hint="eastAsia" w:ascii="宋体" w:hAnsi="宋体"/>
-          <w:color w:val="000000"/>
-          <w:sz w:val="24"/>
-          <w:szCs w:val="24"/>
-          <w:u w:val="single"/>
-        </w:rPr>
-        <w:t xml:space="preserve"> </w:t>
+        <w:t>}</w:t>
+      </w:r>
+      <w:r>
+        <w:rPr>
+          <w:rFonts w:hint="eastAsia" w:ascii="宋体" w:hAnsi="宋体"/>
+          <w:color w:val="000000"/>
+          <w:sz w:val="24"/>
+          <w:szCs w:val="24"/>
+        </w:rPr>
+        <w:t>元整（大写人民币￥</w:t>
       </w:r>
       <w:r>
         <w:rPr>
@@ -527,7 +497,7 @@
           <w:u w:val="single"/>
           <w:lang w:val="en-US" w:eastAsia="zh-CN"/>
         </w:rPr>
-        <w:t xml:space="preserve"> ${</w:t>
+        <w:t>${</w:t>
       </w:r>
       <w:r>
         <w:rPr>
@@ -549,16 +519,16 @@
           <w:u w:val="single"/>
           <w:lang w:val="en-US" w:eastAsia="zh-CN"/>
         </w:rPr>
-        <w:t xml:space="preserve">}     </w:t>
-      </w:r>
-      <w:r>
-        <w:rPr>
-          <w:rFonts w:hint="eastAsia" w:ascii="宋体" w:hAnsi="宋体"/>
-          <w:color w:val="000000"/>
-          <w:sz w:val="24"/>
-          <w:szCs w:val="24"/>
-        </w:rPr>
-        <w:t>圆整），甲方应于合同签订之日起</w:t>
+        <w:t>}</w:t>
+      </w:r>
+      <w:r>
+        <w:rPr>
+          <w:rFonts w:hint="eastAsia" w:ascii="宋体" w:hAnsi="宋体"/>
+          <w:color w:val="000000"/>
+          <w:sz w:val="24"/>
+          <w:szCs w:val="24"/>
+        </w:rPr>
+        <w:t>整），甲方应于合同签订之日起</w:t>
       </w:r>
       <w:r>
         <w:rPr>
@@ -648,7 +618,7 @@
     <w:p>
       <w:pPr>
         <w:spacing w:line="360" w:lineRule="auto"/>
-        <w:ind w:firstLine="420"/>
+        <w:ind w:left="840" w:leftChars="400" w:firstLine="0" w:firstLineChars="0"/>
         <w:rPr>
           <w:rFonts w:hint="eastAsia" w:ascii="宋体" w:hAnsi="宋体"/>
           <w:color w:val="000000"/>
@@ -1214,7 +1184,46 @@
           <w:szCs w:val="24"/>
           <w:u w:val="single"/>
         </w:rPr>
-        <w:t xml:space="preserve">  ${}  </w:t>
+        <w:t xml:space="preserve">  ${</w:t>
+      </w:r>
+      <w:r>
+        <w:rPr>
+          <w:rFonts w:hint="default" w:ascii="宋体" w:hAnsi="宋体"/>
+          <w:sz w:val="24"/>
+          <w:szCs w:val="24"/>
+          <w:u w:val="single"/>
+          <w:lang w:val="en-US"/>
+        </w:rPr>
+        <w:t>order_</w:t>
+      </w:r>
+      <w:r>
+        <w:rPr>
+          <w:rFonts w:hint="eastAsia" w:ascii="宋体" w:hAnsi="宋体"/>
+          <w:sz w:val="24"/>
+          <w:szCs w:val="24"/>
+          <w:u w:val="single"/>
+          <w:lang w:val="en-US" w:eastAsia="zh-CN"/>
+        </w:rPr>
+        <w:t>m</w:t>
+      </w:r>
+      <w:r>
+        <w:rPr>
+          <w:rFonts w:hint="default" w:ascii="宋体" w:hAnsi="宋体"/>
+          <w:sz w:val="24"/>
+          <w:szCs w:val="24"/>
+          <w:u w:val="single"/>
+          <w:lang w:val="en-US" w:eastAsia="zh-CN"/>
+        </w:rPr>
+        <w:t>emo</w:t>
+      </w:r>
+      <w:r>
+        <w:rPr>
+          <w:rFonts w:hint="eastAsia" w:ascii="宋体" w:hAnsi="宋体"/>
+          <w:sz w:val="24"/>
+          <w:szCs w:val="24"/>
+          <w:u w:val="single"/>
+        </w:rPr>
+        <w:t xml:space="preserve">}  </w:t>
       </w:r>
     </w:p>
     <w:p>
@@ -1489,7 +1498,7 @@
           <w:u w:val="single"/>
           <w:lang w:val="en-US" w:eastAsia="zh-CN"/>
         </w:rPr>
-        <w:t>today</w:t>
+        <w:t>orderDate</w:t>
       </w:r>
       <w:r>
         <w:rPr>
@@ -1521,9 +1530,6 @@
       <w:jc w:val="both"/>
     </w:pPr>
     <w:r>
-      <w:rPr>
-        <w:lang/>
-      </w:rPr>
       <w:drawing>
         <wp:anchor distT="0" distB="0" distL="114300" distR="114300" simplePos="0" relativeHeight="251658240" behindDoc="0" locked="0" layoutInCell="1" allowOverlap="1">
           <wp:simplePos x="0" y="0"/>
@@ -1697,8 +1703,8 @@
     <w:lsdException w:uiPriority="99" w:name="Normal Indent"/>
     <w:lsdException w:uiPriority="99" w:name="footnote text"/>
     <w:lsdException w:uiPriority="99" w:name="annotation text"/>
-    <w:lsdException w:uiPriority="0" w:semiHidden="0" w:name="header"/>
-    <w:lsdException w:uiPriority="0" w:semiHidden="0" w:name="footer"/>
+    <w:lsdException w:qFormat="1" w:uiPriority="0" w:semiHidden="0" w:name="header"/>
+    <w:lsdException w:qFormat="1" w:uiPriority="0" w:semiHidden="0" w:name="footer"/>
     <w:lsdException w:uiPriority="99" w:name="index heading"/>
     <w:lsdException w:qFormat="1" w:uiPriority="35" w:name="caption"/>
     <w:lsdException w:uiPriority="99" w:name="table of figures"/>
@@ -1751,7 +1757,7 @@
     <w:lsdException w:uiPriority="99" w:name="Body Text Indent 2"/>
     <w:lsdException w:uiPriority="99" w:name="Body Text Indent 3"/>
     <w:lsdException w:uiPriority="99" w:name="Block Text"/>
-    <w:lsdException w:uiPriority="99" w:semiHidden="0" w:name="Hyperlink"/>
+    <w:lsdException w:qFormat="1" w:uiPriority="99" w:semiHidden="0" w:name="Hyperlink"/>
     <w:lsdException w:uiPriority="99" w:name="FollowedHyperlink"/>
     <w:lsdException w:qFormat="1" w:unhideWhenUsed="0" w:uiPriority="22" w:semiHidden="0" w:name="Strong"/>
     <w:lsdException w:qFormat="1" w:unhideWhenUsed="0" w:uiPriority="20" w:semiHidden="0" w:name="Emphasis"/>
@@ -1924,6 +1930,7 @@
       <w:jc w:val="both"/>
     </w:pPr>
     <w:rPr>
+      <w:rFonts w:ascii="Times New Roman" w:hAnsi="Times New Roman" w:eastAsia="宋体" w:cs="Times New Roman"/>
       <w:kern w:val="2"/>
       <w:sz w:val="21"/>
       <w:lang w:val="en-US" w:eastAsia="zh-CN" w:bidi="ar-SA"/>
@@ -1939,7 +1946,6 @@
     <w:unhideWhenUsed/>
     <w:uiPriority w:val="99"/>
     <w:tblPr>
-      <w:tblStyle w:val="6"/>
       <w:tblLayout w:type="fixed"/>
       <w:tblCellMar>
         <w:top w:w="0" w:type="dxa"/>
@@ -1954,6 +1960,7 @@
     <w:basedOn w:val="1"/>
     <w:link w:val="8"/>
     <w:unhideWhenUsed/>
+    <w:qFormat/>
     <w:uiPriority w:val="0"/>
     <w:pPr>
       <w:tabs>
@@ -1973,6 +1980,7 @@
     <w:basedOn w:val="1"/>
     <w:link w:val="7"/>
     <w:unhideWhenUsed/>
+    <w:qFormat/>
     <w:uiPriority w:val="0"/>
     <w:pPr>
       <w:pBdr>
@@ -1993,6 +2001,7 @@
   <w:style w:type="character" w:styleId="5">
     <w:name w:val="Hyperlink"/>
     <w:unhideWhenUsed/>
+    <w:qFormat/>
     <w:uiPriority w:val="99"/>
     <w:rPr>
       <w:color w:val="0000FF"/>
@@ -2003,6 +2012,7 @@
     <w:name w:val="页眉 Char"/>
     <w:link w:val="3"/>
     <w:semiHidden/>
+    <w:qFormat/>
     <w:uiPriority w:val="0"/>
     <w:rPr>
       <w:kern w:val="2"/>
@@ -2014,6 +2024,7 @@
     <w:name w:val="页脚 Char"/>
     <w:link w:val="2"/>
     <w:semiHidden/>
+    <w:qFormat/>
     <w:uiPriority w:val="0"/>
     <w:rPr>
       <w:kern w:val="2"/>

</xml_diff>

<commit_message>
working on the word=>pdf header missing
</commit_message>
<xml_diff>
--- a/storage/contractTemplates/5cb05af4db50c.docx
+++ b/storage/contractTemplates/5cb05af4db50c.docx
@@ -320,7 +320,7 @@
     </w:p>
     <w:tbl>
       <w:tblPr>
-        <w:tblStyle w:val="5"/>
+        <w:tblStyle w:val="6"/>
         <w:tblW w:w="8522" w:type="dxa"/>
         <w:tblInd w:w="0" w:type="dxa"/>
         <w:tblBorders>
@@ -847,7 +847,7 @@
                 <w:vertAlign w:val="baseline"/>
                 <w:lang w:val="en-US" w:eastAsia="zh-CN"/>
               </w:rPr>
-              <w:t>}</w:t>
+              <w:t>}元</w:t>
             </w:r>
           </w:p>
         </w:tc>
@@ -1057,6 +1057,8 @@
         </w:rPr>
         <w:t>日内一次性向乙方支付价款。</w:t>
       </w:r>
+      <w:bookmarkStart w:id="0" w:name="_GoBack"/>
+      <w:bookmarkEnd w:id="0"/>
     </w:p>
     <w:p>
       <w:pPr>
@@ -1106,6 +1108,7 @@
       <w:pPr>
         <w:spacing w:line="360" w:lineRule="auto"/>
         <w:ind w:left="840" w:leftChars="400" w:firstLine="0" w:firstLineChars="0"/>
+        <w:jc w:val="left"/>
         <w:rPr>
           <w:rFonts w:hint="eastAsia" w:ascii="宋体" w:hAnsi="宋体"/>
           <w:color w:val="000000"/>
@@ -1762,7 +1765,7 @@
           <w:szCs w:val="24"/>
         </w:rPr>
         <w:drawing>
-          <wp:anchor distT="0" distB="0" distL="114300" distR="114300" simplePos="0" relativeHeight="251659264" behindDoc="0" locked="0" layoutInCell="1" allowOverlap="1">
+          <wp:anchor distT="0" distB="0" distL="114300" distR="114300" simplePos="0" relativeHeight="251659264" behindDoc="1" locked="0" layoutInCell="1" allowOverlap="1">
             <wp:simplePos x="0" y="0"/>
             <wp:positionH relativeFrom="column">
               <wp:posOffset>2759710</wp:posOffset>
@@ -2051,13 +2054,10 @@
         <w:t>}</w:t>
       </w:r>
     </w:p>
-    <w:p>
-      <w:bookmarkStart w:id="0" w:name="_GoBack"/>
-      <w:bookmarkEnd w:id="0"/>
-    </w:p>
+    <w:p/>
     <w:sectPr>
       <w:headerReference r:id="rId3" w:type="default"/>
-      <w:pgSz w:w="11906" w:h="16838"/>
+      <w:pgSz w:w="11850" w:h="16783"/>
       <w:pgMar w:top="1440" w:right="1800" w:bottom="1440" w:left="1800" w:header="851" w:footer="992" w:gutter="0"/>
       <w:cols w:space="720" w:num="1"/>
       <w:docGrid w:type="lines" w:linePitch="312" w:charSpace="0"/>
@@ -2070,60 +2070,9 @@
 <w:hdr xmlns:wpc="http://schemas.microsoft.com/office/word/2010/wordprocessingCanvas" xmlns:mc="http://schemas.openxmlformats.org/markup-compatibility/2006" xmlns:o="urn:schemas-microsoft-com:office:office" xmlns:r="http://schemas.openxmlformats.org/officeDocument/2006/relationships" xmlns:m="http://schemas.openxmlformats.org/officeDocument/2006/math" xmlns:v="urn:schemas-microsoft-com:vml" xmlns:wp14="http://schemas.microsoft.com/office/word/2010/wordprocessingDrawing" xmlns:wp="http://schemas.openxmlformats.org/drawingml/2006/wordprocessingDrawing" xmlns:w10="urn:schemas-microsoft-com:office:word" xmlns:w="http://schemas.openxmlformats.org/wordprocessingml/2006/main" xmlns:w14="http://schemas.microsoft.com/office/word/2010/wordml" xmlns:w15="http://schemas.microsoft.com/office/word/2012/wordml" xmlns:wpg="http://schemas.microsoft.com/office/word/2010/wordprocessingGroup" xmlns:wpi="http://schemas.microsoft.com/office/word/2010/wordprocessingInk" xmlns:wne="http://schemas.microsoft.com/office/word/2006/wordml" xmlns:wps="http://schemas.microsoft.com/office/word/2010/wordprocessingShape" xmlns:wpsCustomData="http://www.wps.cn/officeDocument/2013/wpsCustomData" mc:Ignorable="w14 w15 wp14">
   <w:p>
     <w:pPr>
-      <w:pStyle w:val="2"/>
+      <w:pStyle w:val="3"/>
       <w:jc w:val="both"/>
     </w:pPr>
-    <w:r>
-      <w:drawing>
-        <wp:anchor distT="0" distB="0" distL="114300" distR="114300" simplePos="0" relativeHeight="251658240" behindDoc="0" locked="0" layoutInCell="1" allowOverlap="1">
-          <wp:simplePos x="0" y="0"/>
-          <wp:positionH relativeFrom="column">
-            <wp:posOffset>6410960</wp:posOffset>
-          </wp:positionH>
-          <wp:positionV relativeFrom="paragraph">
-            <wp:posOffset>3338195</wp:posOffset>
-          </wp:positionV>
-          <wp:extent cx="760730" cy="1967230"/>
-          <wp:effectExtent l="0" t="0" r="1270" b="13970"/>
-          <wp:wrapNone/>
-          <wp:docPr id="1" name="图片 3"/>
-          <wp:cNvGraphicFramePr>
-            <a:graphicFrameLocks xmlns:a="http://schemas.openxmlformats.org/drawingml/2006/main" noChangeAspect="1"/>
-          </wp:cNvGraphicFramePr>
-          <a:graphic xmlns:a="http://schemas.openxmlformats.org/drawingml/2006/main">
-            <a:graphicData uri="http://schemas.openxmlformats.org/drawingml/2006/picture">
-              <pic:pic xmlns:pic="http://schemas.openxmlformats.org/drawingml/2006/picture">
-                <pic:nvPicPr>
-                  <pic:cNvPr id="1" name="图片 3"/>
-                  <pic:cNvPicPr>
-                    <a:picLocks noChangeAspect="1"/>
-                  </pic:cNvPicPr>
-                </pic:nvPicPr>
-                <pic:blipFill>
-                  <a:blip r:embed="rId1"/>
-                  <a:stretch>
-                    <a:fillRect/>
-                  </a:stretch>
-                </pic:blipFill>
-                <pic:spPr>
-                  <a:xfrm>
-                    <a:off x="0" y="0"/>
-                    <a:ext cx="760730" cy="1967230"/>
-                  </a:xfrm>
-                  <a:prstGeom prst="rect">
-                    <a:avLst/>
-                  </a:prstGeom>
-                  <a:noFill/>
-                  <a:ln w="9525">
-                    <a:noFill/>
-                  </a:ln>
-                </pic:spPr>
-              </pic:pic>
-            </a:graphicData>
-          </a:graphic>
-        </wp:anchor>
-      </w:drawing>
-    </w:r>
     <w:r>
       <w:drawing>
         <wp:inline distT="0" distB="0" distL="114300" distR="114300">
@@ -2143,7 +2092,7 @@
                   </pic:cNvPicPr>
                 </pic:nvPicPr>
                 <pic:blipFill>
-                  <a:blip r:embed="rId2"/>
+                  <a:blip r:embed="rId1"/>
                   <a:stretch>
                     <a:fillRect/>
                   </a:stretch>
@@ -2248,7 +2197,7 @@
     <w:lsdException w:unhideWhenUsed="0" w:uiPriority="0" w:semiHidden="0" w:name="footnote text"/>
     <w:lsdException w:unhideWhenUsed="0" w:uiPriority="0" w:semiHidden="0" w:name="annotation text"/>
     <w:lsdException w:qFormat="1" w:unhideWhenUsed="0" w:uiPriority="0" w:semiHidden="0" w:name="header"/>
-    <w:lsdException w:unhideWhenUsed="0" w:uiPriority="0" w:semiHidden="0" w:name="footer"/>
+    <w:lsdException w:qFormat="1" w:unhideWhenUsed="0" w:uiPriority="0" w:semiHidden="0" w:name="footer"/>
     <w:lsdException w:unhideWhenUsed="0" w:uiPriority="0" w:semiHidden="0" w:name="index heading"/>
     <w:lsdException w:qFormat="1" w:uiPriority="0" w:name="caption"/>
     <w:lsdException w:unhideWhenUsed="0" w:uiPriority="0" w:semiHidden="0" w:name="table of figures"/>
@@ -2481,13 +2430,13 @@
       <w:lang w:val="en-US" w:eastAsia="zh-CN" w:bidi="ar-SA"/>
     </w:rPr>
   </w:style>
-  <w:style w:type="character" w:default="1" w:styleId="3">
+  <w:style w:type="character" w:default="1" w:styleId="4">
     <w:name w:val="Default Paragraph Font"/>
     <w:semiHidden/>
     <w:qFormat/>
     <w:uiPriority w:val="0"/>
   </w:style>
-  <w:style w:type="table" w:default="1" w:styleId="4">
+  <w:style w:type="table" w:default="1" w:styleId="5">
     <w:name w:val="Normal Table"/>
     <w:semiHidden/>
     <w:uiPriority w:val="0"/>
@@ -2502,6 +2451,23 @@
     </w:tblPr>
   </w:style>
   <w:style w:type="paragraph" w:styleId="2">
+    <w:name w:val="footer"/>
+    <w:basedOn w:val="1"/>
+    <w:qFormat/>
+    <w:uiPriority w:val="0"/>
+    <w:pPr>
+      <w:tabs>
+        <w:tab w:val="center" w:pos="4153"/>
+        <w:tab w:val="right" w:pos="8306"/>
+      </w:tabs>
+      <w:snapToGrid w:val="0"/>
+      <w:jc w:val="left"/>
+    </w:pPr>
+    <w:rPr>
+      <w:sz w:val="18"/>
+    </w:rPr>
+  </w:style>
+  <w:style w:type="paragraph" w:styleId="3">
     <w:name w:val="header"/>
     <w:basedOn w:val="1"/>
     <w:qFormat/>
@@ -2522,9 +2488,9 @@
       <w:szCs w:val="18"/>
     </w:rPr>
   </w:style>
-  <w:style w:type="table" w:styleId="5">
+  <w:style w:type="table" w:styleId="6">
     <w:name w:val="Table Grid"/>
-    <w:basedOn w:val="4"/>
+    <w:basedOn w:val="5"/>
     <w:qFormat/>
     <w:uiPriority w:val="0"/>
     <w:pPr>

</xml_diff>

<commit_message>
developing LOGOExt contract maker
</commit_message>
<xml_diff>
--- a/storage/contractTemplates/5cb05af4db50c.docx
+++ b/storage/contractTemplates/5cb05af4db50c.docx
@@ -13,6 +13,8 @@
           <w:szCs w:val="24"/>
         </w:rPr>
       </w:pPr>
+      <w:bookmarkStart w:id="0" w:name="_GoBack"/>
+      <w:bookmarkEnd w:id="0"/>
       <w:r>
         <w:rPr>
           <w:rFonts w:ascii="黑体" w:hAnsi="黑体" w:eastAsia="黑体" w:cs="黑体"/>
@@ -20,8 +22,9 @@
           <w:bCs/>
           <w:sz w:val="44"/>
           <w:szCs w:val="44"/>
-        </w:rPr>
-        <w:t>商标注册代理合同</w:t>
+          <w:lang w:val="en-US"/>
+        </w:rPr>
+        <w:t>${contract_name}</w:t>
       </w:r>
     </w:p>
     <w:p>
@@ -1774,8 +1777,6 @@
         </w:rPr>
         <w:t>地  址：                      地  址：</w:t>
       </w:r>
-      <w:bookmarkStart w:id="0" w:name="_GoBack"/>
-      <w:bookmarkEnd w:id="0"/>
       <w:r>
         <w:rPr>
           <w:rFonts w:ascii="宋体" w:hAnsi="宋体"/>

</xml_diff>

<commit_message>
tested the contractmaker restructure
</commit_message>
<xml_diff>
--- a/storage/contractTemplates/5cb05af4db50c.docx
+++ b/storage/contractTemplates/5cb05af4db50c.docx
@@ -1,7 +1,6 @@
 
 <file path=word/document.xml><?xml version="1.0" encoding="utf-8"?>
 <w:document xmlns:wpc="http://schemas.microsoft.com/office/word/2010/wordprocessingCanvas" xmlns:mc="http://schemas.openxmlformats.org/markup-compatibility/2006" xmlns:o="urn:schemas-microsoft-com:office:office" xmlns:r="http://schemas.openxmlformats.org/officeDocument/2006/relationships" xmlns:m="http://schemas.openxmlformats.org/officeDocument/2006/math" xmlns:v="urn:schemas-microsoft-com:vml" xmlns:wp14="http://schemas.microsoft.com/office/word/2010/wordprocessingDrawing" xmlns:wp="http://schemas.openxmlformats.org/drawingml/2006/wordprocessingDrawing" xmlns:w="http://schemas.openxmlformats.org/wordprocessingml/2006/main" xmlns:w14="http://schemas.microsoft.com/office/word/2010/wordml" xmlns:w10="urn:schemas-microsoft-com:office:word" xmlns:w15="http://schemas.microsoft.com/office/word/2012/wordml" xmlns:wpg="http://schemas.microsoft.com/office/word/2010/wordprocessingGroup" xmlns:wpi="http://schemas.microsoft.com/office/word/2010/wordprocessingInk" xmlns:wne="http://schemas.microsoft.com/office/word/2006/wordml" xmlns:wps="http://schemas.microsoft.com/office/word/2010/wordprocessingShape" xmlns:wpsCustomData="http://www.wps.cn/officeDocument/2013/wpsCustomData" mc:Ignorable="w14 w15 wp14">
-  <w:background w:color="FFFFFF"/>
   <w:body>
     <w:p>
       <w:pPr>
@@ -136,18 +135,18 @@
           <w:u w:val="single"/>
           <w:lang w:val="en-US" w:eastAsia="zh-CN"/>
         </w:rPr>
-        <w:t xml:space="preserve">${order_company_name}${order_company_tax_ref}    </w:t>
-      </w:r>
-      <w:r>
-        <w:rPr>
-          <w:rFonts w:ascii="宋体" w:hAnsi="宋体"/>
-          <w:sz w:val="24"/>
-          <w:szCs w:val="24"/>
-        </w:rPr>
-        <w:t>（以下简称甲方）</w:t>
+        <w:t xml:space="preserve">${order_company_name}${order_company_tax_ref}   </w:t>
       </w:r>
       <w:bookmarkStart w:id="0" w:name="_GoBack"/>
       <w:bookmarkEnd w:id="0"/>
+      <w:r>
+        <w:rPr>
+          <w:rFonts w:ascii="宋体" w:hAnsi="宋体"/>
+          <w:sz w:val="24"/>
+          <w:szCs w:val="24"/>
+        </w:rPr>
+        <w:t>（以下简称甲方）</w:t>
+      </w:r>
     </w:p>
     <w:p>
       <w:pPr>
@@ -284,7 +283,7 @@
     </w:p>
     <w:tbl>
       <w:tblPr>
-        <w:tblStyle w:val="6"/>
+        <w:tblStyle w:val="3"/>
         <w:tblW w:w="8521" w:type="dxa"/>
         <w:tblInd w:w="0" w:type="dxa"/>
         <w:tblLayout w:type="fixed"/>
@@ -1630,7 +1629,7 @@
                     </pic:cNvPicPr>
                   </pic:nvPicPr>
                   <pic:blipFill>
-                    <a:blip r:embed="rId8"/>
+                    <a:blip r:embed="rId4"/>
                     <a:stretch>
                       <a:fillRect/>
                     </a:stretch>
@@ -1789,14 +1788,6 @@
       </w:r>
     </w:p>
     <w:p>
-      <w:pPr>
-        <w:tabs>
-          <w:tab w:val="left" w:pos="720"/>
-        </w:tabs>
-        <w:spacing w:line="400" w:lineRule="exact"/>
-        <w:ind w:left="0" w:leftChars="0" w:right="18" w:firstLine="0" w:firstLineChars="0"/>
-        <w:jc w:val="both"/>
-      </w:pPr>
       <w:r>
         <w:rPr>
           <w:rFonts w:ascii="宋体" w:hAnsi="宋体"/>
@@ -1867,98 +1858,14 @@
         <w:t>${orderDate}</w:t>
       </w:r>
     </w:p>
-    <w:p/>
     <w:sectPr>
-      <w:headerReference r:id="rId4" w:type="first"/>
-      <w:footerReference r:id="rId6" w:type="first"/>
-      <w:headerReference r:id="rId3" w:type="default"/>
-      <w:footerReference r:id="rId5" w:type="even"/>
-      <w:footnotePr>
-        <w:pos w:val="beneathText"/>
-        <w:numFmt w:val="decimal"/>
-      </w:footnotePr>
-      <w:pgSz w:w="11850" w:h="16783"/>
-      <w:pgMar w:top="1440" w:right="1800" w:bottom="1440" w:left="1800" w:header="851" w:footer="720" w:gutter="0"/>
-      <w:pgNumType w:fmt="decimal"/>
-      <w:cols w:space="720" w:num="1"/>
-      <w:docGrid w:linePitch="312" w:charSpace="0"/>
+      <w:pgSz w:w="11906" w:h="16838"/>
+      <w:pgMar w:top="1440" w:right="1800" w:bottom="1440" w:left="1800" w:header="851" w:footer="992" w:gutter="0"/>
+      <w:cols w:space="425" w:num="1"/>
+      <w:docGrid w:type="lines" w:linePitch="312" w:charSpace="0"/>
     </w:sectPr>
   </w:body>
 </w:document>
-</file>
-
-<file path=word/footer1.xml><?xml version="1.0" encoding="utf-8"?>
-<w:ftr xmlns:wpc="http://schemas.microsoft.com/office/word/2010/wordprocessingCanvas" xmlns:mc="http://schemas.openxmlformats.org/markup-compatibility/2006" xmlns:o="urn:schemas-microsoft-com:office:office" xmlns:r="http://schemas.openxmlformats.org/officeDocument/2006/relationships" xmlns:m="http://schemas.openxmlformats.org/officeDocument/2006/math" xmlns:v="urn:schemas-microsoft-com:vml" xmlns:wp14="http://schemas.microsoft.com/office/word/2010/wordprocessingDrawing" xmlns:wp="http://schemas.openxmlformats.org/drawingml/2006/wordprocessingDrawing" xmlns:w10="urn:schemas-microsoft-com:office:word" xmlns:w="http://schemas.openxmlformats.org/wordprocessingml/2006/main" xmlns:w14="http://schemas.microsoft.com/office/word/2010/wordml" xmlns:w15="http://schemas.microsoft.com/office/word/2012/wordml" xmlns:wpg="http://schemas.microsoft.com/office/word/2010/wordprocessingGroup" xmlns:wpi="http://schemas.microsoft.com/office/word/2010/wordprocessingInk" xmlns:wne="http://schemas.microsoft.com/office/word/2006/wordml" xmlns:wps="http://schemas.microsoft.com/office/word/2010/wordprocessingShape" xmlns:wpsCustomData="http://www.wps.cn/officeDocument/2013/wpsCustomData" mc:Ignorable="w14 w15 wp14">
-  <w:p/>
-</w:ftr>
-</file>
-
-<file path=word/footer2.xml><?xml version="1.0" encoding="utf-8"?>
-<w:ftr xmlns:wpc="http://schemas.microsoft.com/office/word/2010/wordprocessingCanvas" xmlns:mc="http://schemas.openxmlformats.org/markup-compatibility/2006" xmlns:o="urn:schemas-microsoft-com:office:office" xmlns:r="http://schemas.openxmlformats.org/officeDocument/2006/relationships" xmlns:m="http://schemas.openxmlformats.org/officeDocument/2006/math" xmlns:v="urn:schemas-microsoft-com:vml" xmlns:wp14="http://schemas.microsoft.com/office/word/2010/wordprocessingDrawing" xmlns:wp="http://schemas.openxmlformats.org/drawingml/2006/wordprocessingDrawing" xmlns:w10="urn:schemas-microsoft-com:office:word" xmlns:w="http://schemas.openxmlformats.org/wordprocessingml/2006/main" xmlns:w14="http://schemas.microsoft.com/office/word/2010/wordml" xmlns:w15="http://schemas.microsoft.com/office/word/2012/wordml" xmlns:wpg="http://schemas.microsoft.com/office/word/2010/wordprocessingGroup" xmlns:wpi="http://schemas.microsoft.com/office/word/2010/wordprocessingInk" xmlns:wne="http://schemas.microsoft.com/office/word/2006/wordml" xmlns:wps="http://schemas.microsoft.com/office/word/2010/wordprocessingShape" xmlns:wpsCustomData="http://www.wps.cn/officeDocument/2013/wpsCustomData" mc:Ignorable="w14 w15 wp14">
-  <w:p/>
-</w:ftr>
-</file>
-
-<file path=word/header1.xml><?xml version="1.0" encoding="utf-8"?>
-<w:hdr xmlns:wpc="http://schemas.microsoft.com/office/word/2010/wordprocessingCanvas" xmlns:mc="http://schemas.openxmlformats.org/markup-compatibility/2006" xmlns:o="urn:schemas-microsoft-com:office:office" xmlns:r="http://schemas.openxmlformats.org/officeDocument/2006/relationships" xmlns:m="http://schemas.openxmlformats.org/officeDocument/2006/math" xmlns:v="urn:schemas-microsoft-com:vml" xmlns:wp14="http://schemas.microsoft.com/office/word/2010/wordprocessingDrawing" xmlns:wp="http://schemas.openxmlformats.org/drawingml/2006/wordprocessingDrawing" xmlns:w10="urn:schemas-microsoft-com:office:word" xmlns:w="http://schemas.openxmlformats.org/wordprocessingml/2006/main" xmlns:w14="http://schemas.microsoft.com/office/word/2010/wordml" xmlns:w15="http://schemas.microsoft.com/office/word/2012/wordml" xmlns:wpg="http://schemas.microsoft.com/office/word/2010/wordprocessingGroup" xmlns:wpi="http://schemas.microsoft.com/office/word/2010/wordprocessingInk" xmlns:wne="http://schemas.microsoft.com/office/word/2006/wordml" xmlns:wps="http://schemas.microsoft.com/office/word/2010/wordprocessingShape" xmlns:wpsCustomData="http://www.wps.cn/officeDocument/2013/wpsCustomData" mc:Ignorable="w14 w15 wp14">
-  <w:p>
-    <w:pPr>
-      <w:pStyle w:val="3"/>
-      <w:jc w:val="both"/>
-    </w:pPr>
-    <w:r>
-      <w:drawing>
-        <wp:inline distT="0" distB="0" distL="114300" distR="114300">
-          <wp:extent cx="5241290" cy="337820"/>
-          <wp:effectExtent l="0" t="0" r="16510" b="5080"/>
-          <wp:docPr id="2" name="图片 1"/>
-          <wp:cNvGraphicFramePr>
-            <a:graphicFrameLocks xmlns:a="http://schemas.openxmlformats.org/drawingml/2006/main" noChangeAspect="1"/>
-          </wp:cNvGraphicFramePr>
-          <a:graphic xmlns:a="http://schemas.openxmlformats.org/drawingml/2006/main">
-            <a:graphicData uri="http://schemas.openxmlformats.org/drawingml/2006/picture">
-              <pic:pic xmlns:pic="http://schemas.openxmlformats.org/drawingml/2006/picture">
-                <pic:nvPicPr>
-                  <pic:cNvPr id="2" name="图片 1"/>
-                  <pic:cNvPicPr>
-                    <a:picLocks noChangeAspect="1"/>
-                  </pic:cNvPicPr>
-                </pic:nvPicPr>
-                <pic:blipFill>
-                  <a:blip r:embed="rId1"/>
-                  <a:stretch>
-                    <a:fillRect/>
-                  </a:stretch>
-                </pic:blipFill>
-                <pic:spPr>
-                  <a:xfrm>
-                    <a:off x="0" y="0"/>
-                    <a:ext cx="5241290" cy="337820"/>
-                  </a:xfrm>
-                  <a:prstGeom prst="rect">
-                    <a:avLst/>
-                  </a:prstGeom>
-                  <a:solidFill>
-                    <a:srgbClr val="FFFFFF"/>
-                  </a:solidFill>
-                  <a:ln w="9525">
-                    <a:noFill/>
-                  </a:ln>
-                </pic:spPr>
-              </pic:pic>
-            </a:graphicData>
-          </a:graphic>
-        </wp:inline>
-      </w:drawing>
-    </w:r>
-  </w:p>
-</w:hdr>
-</file>
-
-<file path=word/header2.xml><?xml version="1.0" encoding="utf-8"?>
-<w:hdr xmlns:wpc="http://schemas.microsoft.com/office/word/2010/wordprocessingCanvas" xmlns:mc="http://schemas.openxmlformats.org/markup-compatibility/2006" xmlns:o="urn:schemas-microsoft-com:office:office" xmlns:r="http://schemas.openxmlformats.org/officeDocument/2006/relationships" xmlns:m="http://schemas.openxmlformats.org/officeDocument/2006/math" xmlns:v="urn:schemas-microsoft-com:vml" xmlns:wp14="http://schemas.microsoft.com/office/word/2010/wordprocessingDrawing" xmlns:wp="http://schemas.openxmlformats.org/drawingml/2006/wordprocessingDrawing" xmlns:w10="urn:schemas-microsoft-com:office:word" xmlns:w="http://schemas.openxmlformats.org/wordprocessingml/2006/main" xmlns:w14="http://schemas.microsoft.com/office/word/2010/wordml" xmlns:w15="http://schemas.microsoft.com/office/word/2012/wordml" xmlns:wpg="http://schemas.microsoft.com/office/word/2010/wordprocessingGroup" xmlns:wpi="http://schemas.microsoft.com/office/word/2010/wordprocessingInk" xmlns:wne="http://schemas.microsoft.com/office/word/2006/wordml" xmlns:wps="http://schemas.microsoft.com/office/word/2010/wordprocessingShape" xmlns:wpsCustomData="http://www.wps.cn/officeDocument/2013/wpsCustomData" mc:Ignorable="w14 w15 wp14">
-  <w:p/>
-</w:hdr>
 </file>
 
 <file path=word/numbering.xml><?xml version="1.0" encoding="utf-8"?>
@@ -2203,7 +2110,7 @@
   <w:docDefaults>
     <w:rPrDefault>
       <w:rPr>
-        <w:rFonts w:ascii="Times New Roman" w:hAnsi="Times New Roman" w:eastAsia="Times New Roman" w:cs="Times New Roman"/>
+        <w:rFonts w:asciiTheme="minorHAnsi" w:hAnsiTheme="minorHAnsi" w:eastAsiaTheme="minorEastAsia" w:cstheme="minorBidi"/>
       </w:rPr>
     </w:rPrDefault>
   </w:docDefaults>
@@ -2239,8 +2146,8 @@
     <w:lsdException w:unhideWhenUsed="0" w:uiPriority="0" w:semiHidden="0" w:name="Normal Indent"/>
     <w:lsdException w:unhideWhenUsed="0" w:uiPriority="0" w:semiHidden="0" w:name="footnote text"/>
     <w:lsdException w:unhideWhenUsed="0" w:uiPriority="0" w:semiHidden="0" w:name="annotation text"/>
-    <w:lsdException w:qFormat="1" w:unhideWhenUsed="0" w:uiPriority="0" w:semiHidden="0" w:name="header"/>
-    <w:lsdException w:qFormat="1" w:unhideWhenUsed="0" w:uiPriority="0" w:semiHidden="0" w:name="footer"/>
+    <w:lsdException w:unhideWhenUsed="0" w:uiPriority="0" w:semiHidden="0" w:name="header"/>
+    <w:lsdException w:unhideWhenUsed="0" w:uiPriority="0" w:semiHidden="0" w:name="footer"/>
     <w:lsdException w:unhideWhenUsed="0" w:uiPriority="0" w:semiHidden="0" w:name="index heading"/>
     <w:lsdException w:qFormat="1" w:uiPriority="0" w:name="caption"/>
     <w:lsdException w:unhideWhenUsed="0" w:uiPriority="0" w:semiHidden="0" w:name="table of figures"/>
@@ -2255,7 +2162,7 @@
     <w:lsdException w:unhideWhenUsed="0" w:uiPriority="0" w:semiHidden="0" w:name="table of authorities"/>
     <w:lsdException w:unhideWhenUsed="0" w:uiPriority="0" w:semiHidden="0" w:name="macro"/>
     <w:lsdException w:unhideWhenUsed="0" w:uiPriority="0" w:semiHidden="0" w:name="toa heading"/>
-    <w:lsdException w:qFormat="1" w:unhideWhenUsed="0" w:uiPriority="0" w:semiHidden="0" w:name="List"/>
+    <w:lsdException w:unhideWhenUsed="0" w:uiPriority="0" w:semiHidden="0" w:name="List"/>
     <w:lsdException w:unhideWhenUsed="0" w:uiPriority="0" w:semiHidden="0" w:name="List Bullet"/>
     <w:lsdException w:unhideWhenUsed="0" w:uiPriority="0" w:semiHidden="0" w:name="List Number"/>
     <w:lsdException w:unhideWhenUsed="0" w:uiPriority="0" w:semiHidden="0" w:name="List 2"/>
@@ -2273,7 +2180,7 @@
     <w:lsdException w:qFormat="1" w:unhideWhenUsed="0" w:uiPriority="0" w:semiHidden="0" w:name="Title"/>
     <w:lsdException w:unhideWhenUsed="0" w:uiPriority="0" w:semiHidden="0" w:name="Closing"/>
     <w:lsdException w:unhideWhenUsed="0" w:uiPriority="0" w:semiHidden="0" w:name="Signature"/>
-    <w:lsdException w:qFormat="1" w:unhideWhenUsed="0" w:uiPriority="0" w:name="Default Paragraph Font"/>
+    <w:lsdException w:unhideWhenUsed="0" w:uiPriority="0" w:name="Default Paragraph Font"/>
     <w:lsdException w:unhideWhenUsed="0" w:uiPriority="0" w:semiHidden="0" w:name="Body Text"/>
     <w:lsdException w:unhideWhenUsed="0" w:uiPriority="0" w:semiHidden="0" w:name="Body Text Indent"/>
     <w:lsdException w:unhideWhenUsed="0" w:uiPriority="0" w:semiHidden="0" w:name="List Continue"/>
@@ -2311,7 +2218,7 @@
     <w:lsdException w:unhideWhenUsed="0" w:uiPriority="0" w:semiHidden="0" w:name="HTML Sample"/>
     <w:lsdException w:unhideWhenUsed="0" w:uiPriority="0" w:semiHidden="0" w:name="HTML Typewriter"/>
     <w:lsdException w:unhideWhenUsed="0" w:uiPriority="0" w:semiHidden="0" w:name="HTML Variable"/>
-    <w:lsdException w:qFormat="1" w:unhideWhenUsed="0" w:uiPriority="0" w:name="Normal Table"/>
+    <w:lsdException w:unhideWhenUsed="0" w:uiPriority="0" w:name="Normal Table"/>
     <w:lsdException w:unhideWhenUsed="0" w:uiPriority="0" w:semiHidden="0" w:name="annotation subject"/>
     <w:lsdException w:unhideWhenUsed="0" w:uiPriority="0" w:semiHidden="0" w:name="Table Simple 1"/>
     <w:lsdException w:unhideWhenUsed="0" w:uiPriority="0" w:semiHidden="0" w:name="Table Simple 2"/>
@@ -2480,16 +2387,14 @@
       <w:lang w:val="en-US" w:eastAsia="ar-SA" w:bidi="ar-SA"/>
     </w:rPr>
   </w:style>
-  <w:style w:type="character" w:default="1" w:styleId="5">
+  <w:style w:type="character" w:default="1" w:styleId="2">
     <w:name w:val="Default Paragraph Font"/>
     <w:semiHidden/>
-    <w:qFormat/>
     <w:uiPriority w:val="0"/>
   </w:style>
-  <w:style w:type="table" w:default="1" w:styleId="6">
+  <w:style w:type="table" w:default="1" w:styleId="3">
     <w:name w:val="Normal Table"/>
     <w:semiHidden/>
-    <w:qFormat/>
     <w:uiPriority w:val="0"/>
     <w:tblPr>
       <w:tblLayout w:type="fixed"/>
@@ -2501,116 +2406,11 @@
       </w:tblCellMar>
     </w:tblPr>
   </w:style>
-  <w:style w:type="paragraph" w:styleId="2">
-    <w:name w:val="footer"/>
-    <w:basedOn w:val="1"/>
-    <w:qFormat/>
-    <w:uiPriority w:val="0"/>
-    <w:pPr>
-      <w:numPr>
-        <w:ilvl w:val="0"/>
-        <w:numId w:val="0"/>
-      </w:numPr>
-      <w:suppressLineNumbers/>
-      <w:tabs>
-        <w:tab w:val="center" w:pos="4153"/>
-        <w:tab w:val="right" w:pos="8306"/>
-      </w:tabs>
-      <w:jc w:val="left"/>
-    </w:pPr>
-    <w:rPr>
-      <w:sz w:val="18"/>
-    </w:rPr>
-  </w:style>
-  <w:style w:type="paragraph" w:styleId="3">
-    <w:name w:val="header"/>
-    <w:basedOn w:val="1"/>
-    <w:qFormat/>
-    <w:uiPriority w:val="0"/>
-    <w:pPr>
-      <w:numPr>
-        <w:ilvl w:val="0"/>
-        <w:numId w:val="0"/>
-      </w:numPr>
-      <w:suppressLineNumbers/>
-      <w:pBdr>
-        <w:top w:val="none" w:color="auto" w:sz="0" w:space="0"/>
-        <w:left w:val="none" w:color="auto" w:sz="0" w:space="0"/>
-        <w:bottom w:val="single" w:color="000000" w:sz="6" w:space="1"/>
-        <w:right w:val="none" w:color="auto" w:sz="0" w:space="0"/>
-      </w:pBdr>
-      <w:tabs>
-        <w:tab w:val="center" w:pos="4153"/>
-        <w:tab w:val="right" w:pos="8306"/>
-      </w:tabs>
-      <w:jc w:val="center"/>
-    </w:pPr>
-    <w:rPr>
-      <w:sz w:val="18"/>
-      <w:szCs w:val="18"/>
-    </w:rPr>
-  </w:style>
-  <w:style w:type="paragraph" w:styleId="4">
-    <w:name w:val="List"/>
-    <w:qFormat/>
-    <w:uiPriority w:val="0"/>
-    <w:rPr>
-      <w:rFonts w:ascii="Times New Roman" w:hAnsi="Times New Roman" w:eastAsia="Times New Roman" w:cs="Mangal"/>
-    </w:rPr>
-  </w:style>
-  <w:style w:type="paragraph" w:customStyle="1" w:styleId="7">
-    <w:name w:val="标题1"/>
-    <w:basedOn w:val="1"/>
-    <w:uiPriority w:val="0"/>
-    <w:pPr>
-      <w:keepNext/>
-      <w:spacing w:before="240" w:after="120"/>
-    </w:pPr>
-    <w:rPr>
-      <w:rFonts w:ascii="Arial" w:hAnsi="Arial" w:eastAsia="微软雅黑" w:cs="Mangal"/>
-      <w:sz w:val="28"/>
-      <w:szCs w:val="28"/>
-    </w:rPr>
-  </w:style>
-  <w:style w:type="paragraph" w:customStyle="1" w:styleId="8">
-    <w:name w:val="题注1"/>
-    <w:basedOn w:val="1"/>
-    <w:qFormat/>
-    <w:uiPriority w:val="0"/>
-    <w:pPr>
-      <w:suppressLineNumbers/>
-      <w:spacing w:before="120" w:after="120"/>
-    </w:pPr>
-    <w:rPr>
-      <w:rFonts w:cs="Mangal"/>
-      <w:i/>
-      <w:iCs/>
-      <w:sz w:val="24"/>
-      <w:szCs w:val="24"/>
-    </w:rPr>
-  </w:style>
-  <w:style w:type="paragraph" w:customStyle="1" w:styleId="9">
-    <w:name w:val="目录"/>
-    <w:basedOn w:val="1"/>
-    <w:qFormat/>
-    <w:uiPriority w:val="0"/>
-    <w:pPr>
-      <w:suppressLineNumbers/>
-    </w:pPr>
-    <w:rPr>
-      <w:rFonts w:cs="Mangal"/>
-    </w:rPr>
-  </w:style>
-  <w:style w:type="character" w:customStyle="1" w:styleId="10">
-    <w:name w:val="Default Paragraph Font"/>
-    <w:qFormat/>
-    <w:uiPriority w:val="6"/>
-  </w:style>
 </w:styles>
 </file>
 
 <file path=word/theme/theme1.xml><?xml version="1.0" encoding="utf-8"?>
-<a:theme xmlns:a="http://schemas.openxmlformats.org/drawingml/2006/main" name="Office">
+<a:theme xmlns:a="http://schemas.openxmlformats.org/drawingml/2006/main" name="Office 主题">
   <a:themeElements>
     <a:clrScheme name="Office">
       <a:dk1>
@@ -2620,39 +2420,39 @@
         <a:sysClr val="window" lastClr="FFFFFF"/>
       </a:lt1>
       <a:dk2>
-        <a:srgbClr val="1F497D"/>
+        <a:srgbClr val="44546A"/>
       </a:dk2>
       <a:lt2>
-        <a:srgbClr val="EEECE1"/>
+        <a:srgbClr val="E7E6E6"/>
       </a:lt2>
       <a:accent1>
-        <a:srgbClr val="4F81BD"/>
+        <a:srgbClr val="5B9BD5"/>
       </a:accent1>
       <a:accent2>
-        <a:srgbClr val="C0504D"/>
+        <a:srgbClr val="ED7D31"/>
       </a:accent2>
       <a:accent3>
-        <a:srgbClr val="9BBB59"/>
+        <a:srgbClr val="A5A5A5"/>
       </a:accent3>
       <a:accent4>
-        <a:srgbClr val="8064A2"/>
+        <a:srgbClr val="FFC000"/>
       </a:accent4>
       <a:accent5>
-        <a:srgbClr val="4BACC6"/>
+        <a:srgbClr val="4472C4"/>
       </a:accent5>
       <a:accent6>
-        <a:srgbClr val="F79646"/>
+        <a:srgbClr val="70AD47"/>
       </a:accent6>
       <a:hlink>
-        <a:srgbClr val="0000FF"/>
+        <a:srgbClr val="0563C1"/>
       </a:hlink>
       <a:folHlink>
-        <a:srgbClr val="800080"/>
+        <a:srgbClr val="954F72"/>
       </a:folHlink>
     </a:clrScheme>
     <a:fontScheme name="Office">
       <a:majorFont>
-        <a:latin typeface="Cambria"/>
+        <a:latin typeface="Calibri Light"/>
         <a:ea typeface=""/>
         <a:cs typeface=""/>
         <a:font script="Jpan" typeface="ＭＳ ゴシック"/>
@@ -2731,160 +2531,131 @@
           <a:gsLst>
             <a:gs pos="0">
               <a:schemeClr val="phClr">
-                <a:tint val="50000"/>
-                <a:satMod val="300000"/>
+                <a:lumMod val="110000"/>
+                <a:satMod val="105000"/>
+                <a:tint val="67000"/>
               </a:schemeClr>
             </a:gs>
-            <a:gs pos="35000">
+            <a:gs pos="50000">
               <a:schemeClr val="phClr">
-                <a:tint val="37000"/>
-                <a:satMod val="300000"/>
+                <a:lumMod val="105000"/>
+                <a:satMod val="103000"/>
+                <a:tint val="73000"/>
               </a:schemeClr>
             </a:gs>
             <a:gs pos="100000">
               <a:schemeClr val="phClr">
-                <a:tint val="15000"/>
-                <a:satMod val="350000"/>
+                <a:lumMod val="105000"/>
+                <a:satMod val="109000"/>
+                <a:tint val="81000"/>
               </a:schemeClr>
             </a:gs>
           </a:gsLst>
-          <a:lin ang="16200000" scaled="1"/>
+          <a:lin ang="5400000" scaled="0"/>
         </a:gradFill>
         <a:gradFill rotWithShape="1">
           <a:gsLst>
             <a:gs pos="0">
               <a:schemeClr val="phClr">
-                <a:shade val="51000"/>
-                <a:satMod val="130000"/>
+                <a:satMod val="103000"/>
+                <a:lumMod val="102000"/>
+                <a:tint val="94000"/>
               </a:schemeClr>
             </a:gs>
-            <a:gs pos="80000">
+            <a:gs pos="50000">
               <a:schemeClr val="phClr">
-                <a:shade val="93000"/>
-                <a:satMod val="130000"/>
+                <a:satMod val="110000"/>
+                <a:lumMod val="100000"/>
+                <a:shade val="100000"/>
               </a:schemeClr>
             </a:gs>
             <a:gs pos="100000">
               <a:schemeClr val="phClr">
-                <a:shade val="94000"/>
-                <a:satMod val="135000"/>
+                <a:lumMod val="99000"/>
+                <a:satMod val="120000"/>
+                <a:shade val="78000"/>
               </a:schemeClr>
             </a:gs>
           </a:gsLst>
-          <a:lin ang="16200000" scaled="0"/>
+          <a:lin ang="5400000" scaled="0"/>
         </a:gradFill>
       </a:fillStyleLst>
       <a:lnStyleLst>
-        <a:ln w="9525" cap="flat" cmpd="sng" algn="ctr">
-          <a:solidFill>
-            <a:schemeClr val="phClr">
-              <a:shade val="95000"/>
-              <a:satMod val="105000"/>
-            </a:schemeClr>
-          </a:solidFill>
-          <a:prstDash val="solid"/>
-        </a:ln>
-        <a:ln w="25400" cap="flat" cmpd="sng" algn="ctr">
+        <a:ln w="6350" cap="flat" cmpd="sng" algn="ctr">
           <a:solidFill>
             <a:schemeClr val="phClr"/>
           </a:solidFill>
           <a:prstDash val="solid"/>
+          <a:miter lim="800000"/>
         </a:ln>
-        <a:ln w="38100" cap="flat" cmpd="sng" algn="ctr">
+        <a:ln w="12700" cap="flat" cmpd="sng" algn="ctr">
           <a:solidFill>
             <a:schemeClr val="phClr"/>
           </a:solidFill>
           <a:prstDash val="solid"/>
+          <a:miter lim="800000"/>
+        </a:ln>
+        <a:ln w="19050" cap="flat" cmpd="sng" algn="ctr">
+          <a:solidFill>
+            <a:schemeClr val="phClr"/>
+          </a:solidFill>
+          <a:prstDash val="solid"/>
+          <a:miter lim="800000"/>
         </a:ln>
       </a:lnStyleLst>
       <a:effectStyleLst>
         <a:effectStyle>
+          <a:effectLst/>
+        </a:effectStyle>
+        <a:effectStyle>
+          <a:effectLst/>
+        </a:effectStyle>
+        <a:effectStyle>
           <a:effectLst>
-            <a:outerShdw blurRad="40000" dist="20000" dir="5400000" rotWithShape="0">
+            <a:outerShdw blurRad="57150" dist="19050" dir="5400000" algn="ctr" rotWithShape="0">
               <a:srgbClr val="000000">
-                <a:alpha val="38000"/>
+                <a:alpha val="63000"/>
               </a:srgbClr>
             </a:outerShdw>
           </a:effectLst>
-        </a:effectStyle>
-        <a:effectStyle>
-          <a:effectLst>
-            <a:outerShdw blurRad="40000" dist="23000" dir="5400000" rotWithShape="0">
-              <a:srgbClr val="000000">
-                <a:alpha val="35000"/>
-              </a:srgbClr>
-            </a:outerShdw>
-          </a:effectLst>
-        </a:effectStyle>
-        <a:effectStyle>
-          <a:effectLst>
-            <a:outerShdw blurRad="40000" dist="23000" dir="5400000" rotWithShape="0">
-              <a:srgbClr val="000000">
-                <a:alpha val="35000"/>
-              </a:srgbClr>
-            </a:outerShdw>
-          </a:effectLst>
-          <a:scene3d>
-            <a:camera prst="orthographicFront">
-              <a:rot lat="0" lon="0" rev="0"/>
-            </a:camera>
-            <a:lightRig rig="threePt" dir="t">
-              <a:rot lat="0" lon="0" rev="1200000"/>
-            </a:lightRig>
-          </a:scene3d>
-          <a:sp3d>
-            <a:bevelT w="63500" h="25400"/>
-          </a:sp3d>
         </a:effectStyle>
       </a:effectStyleLst>
       <a:bgFillStyleLst>
         <a:solidFill>
           <a:schemeClr val="phClr"/>
         </a:solidFill>
+        <a:solidFill>
+          <a:schemeClr val="phClr">
+            <a:tint val="95000"/>
+            <a:satMod val="170000"/>
+          </a:schemeClr>
+        </a:solidFill>
         <a:gradFill rotWithShape="1">
           <a:gsLst>
             <a:gs pos="0">
               <a:schemeClr val="phClr">
-                <a:tint val="40000"/>
-                <a:satMod val="350000"/>
+                <a:tint val="93000"/>
+                <a:satMod val="150000"/>
+                <a:shade val="98000"/>
+                <a:lumMod val="102000"/>
               </a:schemeClr>
             </a:gs>
-            <a:gs pos="40000">
+            <a:gs pos="50000">
               <a:schemeClr val="phClr">
-                <a:tint val="45000"/>
-                <a:satMod val="350000"/>
-                <a:shade val="99000"/>
+                <a:tint val="98000"/>
+                <a:satMod val="130000"/>
+                <a:shade val="90000"/>
+                <a:lumMod val="103000"/>
               </a:schemeClr>
             </a:gs>
             <a:gs pos="100000">
               <a:schemeClr val="phClr">
-                <a:shade val="20000"/>
-                <a:satMod val="255000"/>
+                <a:shade val="63000"/>
+                <a:satMod val="120000"/>
               </a:schemeClr>
             </a:gs>
           </a:gsLst>
-          <a:path path="circle">
-            <a:fillToRect l="50000" t="-80000" r="50000" b="180000"/>
-          </a:path>
-        </a:gradFill>
-        <a:gradFill rotWithShape="1">
-          <a:gsLst>
-            <a:gs pos="0">
-              <a:schemeClr val="phClr">
-                <a:tint val="80000"/>
-                <a:satMod val="300000"/>
-              </a:schemeClr>
-            </a:gs>
-            <a:gs pos="100000">
-              <a:schemeClr val="phClr">
-                <a:shade val="30000"/>
-                <a:satMod val="200000"/>
-              </a:schemeClr>
-            </a:gs>
-          </a:gsLst>
-          <a:path path="circle">
-            <a:fillToRect l="50000" t="50000" r="50000" b="50000"/>
-          </a:path>
+          <a:lin ang="5400000" scaled="0"/>
         </a:gradFill>
       </a:bgFillStyleLst>
     </a:fmtScheme>

</xml_diff>